<commit_message>
first kf working files
</commit_message>
<xml_diff>
--- a/documents/Group09_Project_03.docx
+++ b/documents/Group09_Project_03.docx
@@ -270,6 +270,20 @@
       </w:r>
     </w:p>
     <w:p>
+      <w:r>
+        <w:t>https:</w:t>
+      </w:r>
+      <w:r>
+        <w:t xml:space="preserve"> </w:t>
+      </w:r>
+      <w:r>
+        <w:t>//</w:t>
+      </w:r>
+      <w:r>
+        <w:t>sg.finance.yahoo.com/</w:t>
+      </w:r>
+    </w:p>
+    <w:p>
       <w:pPr>
         <w:rPr>
           <w:color w:val="1D1C1D"/>
@@ -349,13 +363,13 @@
     </w:p>
     <w:p>
       <w:r>
+        <w:lastRenderedPageBreak/>
         <w:tab/>
         <w:t xml:space="preserve">Benchmark of change- percentage change   </w:t>
       </w:r>
     </w:p>
     <w:p>
       <w:r>
-        <w:lastRenderedPageBreak/>
         <w:t xml:space="preserve">NLP </w:t>
       </w:r>
       <w:r>
@@ -556,10 +570,18 @@
     <w:p/>
     <w:p>
       <w:r>
-        <w:t>Database/AWS?</w:t>
-      </w:r>
-      <w:r>
-        <w:t xml:space="preserve">- </w:t>
+        <w:t>Database/</w:t>
+      </w:r>
+      <w:proofErr w:type="gramStart"/>
+      <w:r>
+        <w:t>AWS?</w:t>
+      </w:r>
+      <w:r>
+        <w:t>-</w:t>
+      </w:r>
+      <w:proofErr w:type="gramEnd"/>
+      <w:r>
+        <w:t xml:space="preserve"> </w:t>
       </w:r>
       <w:r>
         <w:t xml:space="preserve">Katy </w:t>

</xml_diff>